<commit_message>
update script and doc
</commit_message>
<xml_diff>
--- a/Assignment05/Assignment05 - Knowledge Document.docx
+++ b/Assignment05/Assignment05 - Knowledge Document.docx
@@ -36,6 +36,17 @@
         <w:t>5</w:t>
       </w:r>
     </w:p>
+    <w:p>
+      <w:hyperlink r:id="rId6" w:history="1">
+        <w:r>
+          <w:rPr>
+            <w:rStyle w:val="Hyperlink"/>
+          </w:rPr>
+          <w:t>https://github.com/filizlin/IntroToProg-Python.git</w:t>
+        </w:r>
+      </w:hyperlink>
+    </w:p>
+    <w:p/>
     <w:p>
       <w:pPr>
         <w:pStyle w:val="Heading1"/>
@@ -77,14 +88,7 @@
           <w:sz w:val="22"/>
           <w:szCs w:val="22"/>
         </w:rPr>
-        <w:t xml:space="preserve">Other than the List, Tuple, and String that was introduced for the type of collection of data, Dictionary allows the data to be stored with subscripts </w:t>
-      </w:r>
-      <w:r>
-        <w:rPr>
-          <w:sz w:val="22"/>
-          <w:szCs w:val="22"/>
-        </w:rPr>
-        <w:t xml:space="preserve">as “keys” (characters), in another word, the data is stored in pairs (a word and its definition).  The dictionary pair is referred as </w:t>
+        <w:t xml:space="preserve">Other than the List, Tuple, and String that was introduced for the type of collection of data, Dictionary allows the data to be stored with subscripts as “keys” (characters), in another word, the data is stored in pairs (a word and its definition).  The dictionary pair is referred as </w:t>
       </w:r>
       <w:proofErr w:type="gramStart"/>
       <w:r>
@@ -346,19 +350,7 @@
         <w:pStyle w:val="Heading4"/>
       </w:pPr>
       <w:r>
-        <w:t xml:space="preserve">The </w:t>
-      </w:r>
-      <w:r>
-        <w:t>“</w:t>
-      </w:r>
-      <w:r>
-        <w:t>in</w:t>
-      </w:r>
-      <w:r>
-        <w:t>”</w:t>
-      </w:r>
-      <w:r>
-        <w:t xml:space="preserve"> operator</w:t>
+        <w:t>The “in” operator</w:t>
       </w:r>
     </w:p>
     <w:p>
@@ -590,6 +582,7 @@
         <w:pStyle w:val="Heading4"/>
       </w:pPr>
       <w:r>
+        <w:lastRenderedPageBreak/>
         <w:t>Script Templates</w:t>
       </w:r>
     </w:p>
@@ -614,7 +607,6 @@
         <w:pStyle w:val="Heading4"/>
       </w:pPr>
       <w:r>
-        <w:lastRenderedPageBreak/>
         <w:t>Error Handling with Try-Except</w:t>
       </w:r>
     </w:p>
@@ -638,13 +630,8 @@
       <w:pPr>
         <w:pStyle w:val="Heading4"/>
       </w:pPr>
-      <w:proofErr w:type="spellStart"/>
-      <w:r>
-        <w:t>G</w:t>
-      </w:r>
-      <w:proofErr w:type="spellEnd"/>
-      <w:r>
-        <w:t>itHub</w:t>
+      <w:r>
+        <w:t>GitHub</w:t>
       </w:r>
     </w:p>
     <w:p>
@@ -1845,7 +1832,6 @@
           <w:szCs w:val="18"/>
         </w:rPr>
         <w:br/>
-        <w:t xml:space="preserve">    1) Show current data</w:t>
       </w:r>
       <w:r>
         <w:rPr>
@@ -1856,8 +1842,8 @@
           <w:sz w:val="18"/>
           <w:szCs w:val="18"/>
         </w:rPr>
-        <w:br/>
-        <w:t xml:space="preserve">    2) Add a new item.</w:t>
+        <w:lastRenderedPageBreak/>
+        <w:t xml:space="preserve">    1) Show current data</w:t>
       </w:r>
       <w:r>
         <w:rPr>
@@ -1869,7 +1855,7 @@
           <w:szCs w:val="18"/>
         </w:rPr>
         <w:br/>
-        <w:t xml:space="preserve">    3) Remove an existing item.</w:t>
+        <w:t xml:space="preserve">    2) Add a new item.</w:t>
       </w:r>
       <w:r>
         <w:rPr>
@@ -1881,7 +1867,7 @@
           <w:szCs w:val="18"/>
         </w:rPr>
         <w:br/>
-        <w:t xml:space="preserve">    4) Save Data to File</w:t>
+        <w:t xml:space="preserve">    3) Remove an existing item.</w:t>
       </w:r>
       <w:r>
         <w:rPr>
@@ -1893,7 +1879,7 @@
           <w:szCs w:val="18"/>
         </w:rPr>
         <w:br/>
-        <w:t xml:space="preserve">    5) Exit Program</w:t>
+        <w:t xml:space="preserve">    4) Save Data to File</w:t>
       </w:r>
       <w:r>
         <w:rPr>
@@ -1905,6 +1891,18 @@
           <w:szCs w:val="18"/>
         </w:rPr>
         <w:br/>
+        <w:t xml:space="preserve">    5) Exit Program</w:t>
+      </w:r>
+      <w:r>
+        <w:rPr>
+          <w:rFonts w:ascii="Courier New" w:eastAsia="Times New Roman" w:hAnsi="Courier New" w:cs="Courier New"/>
+          <w:b/>
+          <w:bCs/>
+          <w:color w:val="008080"/>
+          <w:sz w:val="18"/>
+          <w:szCs w:val="18"/>
+        </w:rPr>
+        <w:br/>
         <w:t xml:space="preserve">    """</w:t>
       </w:r>
       <w:r>
@@ -1924,15 +1922,6 @@
           <w:szCs w:val="18"/>
         </w:rPr>
         <w:br/>
-      </w:r>
-      <w:r>
-        <w:rPr>
-          <w:rFonts w:ascii="Courier New" w:eastAsia="Times New Roman" w:hAnsi="Courier New" w:cs="Courier New"/>
-          <w:color w:val="080808"/>
-          <w:sz w:val="18"/>
-          <w:szCs w:val="18"/>
-        </w:rPr>
-        <w:lastRenderedPageBreak/>
         <w:t xml:space="preserve">    </w:t>
       </w:r>
       <w:proofErr w:type="spellStart"/>
@@ -4897,6 +4886,7 @@
         <w:pStyle w:val="Heading3"/>
       </w:pPr>
       <w:r>
+        <w:lastRenderedPageBreak/>
         <w:t>Separation of Concerns</w:t>
       </w:r>
     </w:p>
@@ -4921,7 +4911,6 @@
         <w:pStyle w:val="Heading3"/>
       </w:pPr>
       <w:r>
-        <w:lastRenderedPageBreak/>
         <w:t>Main Body of the Script</w:t>
       </w:r>
     </w:p>
@@ -5163,7 +5152,7 @@
                     <pic:cNvPicPr/>
                   </pic:nvPicPr>
                   <pic:blipFill>
-                    <a:blip r:embed="rId6" cstate="print">
+                    <a:blip r:embed="rId7" cstate="print">
                       <a:extLst>
                         <a:ext uri="{28A0092B-C50C-407E-A947-70E740481C1C}">
                           <a14:useLocalDpi xmlns:a14="http://schemas.microsoft.com/office/drawing/2010/main" val="0"/>
@@ -5276,7 +5265,7 @@
                     <pic:cNvPicPr/>
                   </pic:nvPicPr>
                   <pic:blipFill>
-                    <a:blip r:embed="rId7">
+                    <a:blip r:embed="rId8">
                       <a:extLst>
                         <a:ext uri="{28A0092B-C50C-407E-A947-70E740481C1C}">
                           <a14:useLocalDpi xmlns:a14="http://schemas.microsoft.com/office/drawing/2010/main" val="0"/>
@@ -5385,7 +5374,7 @@
                     <pic:cNvPicPr/>
                   </pic:nvPicPr>
                   <pic:blipFill>
-                    <a:blip r:embed="rId8">
+                    <a:blip r:embed="rId9">
                       <a:extLst>
                         <a:ext uri="{28A0092B-C50C-407E-A947-70E740481C1C}">
                           <a14:useLocalDpi xmlns:a14="http://schemas.microsoft.com/office/drawing/2010/main" val="0"/>
@@ -5456,7 +5445,7 @@
                     <pic:cNvPicPr/>
                   </pic:nvPicPr>
                   <pic:blipFill>
-                    <a:blip r:embed="rId9">
+                    <a:blip r:embed="rId10">
                       <a:extLst>
                         <a:ext uri="{28A0092B-C50C-407E-A947-70E740481C1C}">
                           <a14:useLocalDpi xmlns:a14="http://schemas.microsoft.com/office/drawing/2010/main" val="0"/>
@@ -5678,21 +5667,7 @@
           <w:sz w:val="22"/>
           <w:szCs w:val="22"/>
         </w:rPr>
-        <w:t xml:space="preserve"> resources used to complete this document includes the IT FDN 110 A Module </w:t>
-      </w:r>
-      <w:r>
-        <w:rPr>
-          <w:sz w:val="22"/>
-          <w:szCs w:val="22"/>
-        </w:rPr>
-        <w:t>5</w:t>
-      </w:r>
-      <w:r>
-        <w:rPr>
-          <w:sz w:val="22"/>
-          <w:szCs w:val="22"/>
-        </w:rPr>
-        <w:t xml:space="preserve"> course material provided by Prof. Randle Root and the textbook: </w:t>
+        <w:t xml:space="preserve"> resources used to complete this document includes the IT FDN 110 A Module 5 course material provided by Prof. Randle Root and the textbook: </w:t>
       </w:r>
       <w:r>
         <w:rPr>
@@ -6435,6 +6410,29 @@
       <w:szCs w:val="20"/>
     </w:rPr>
   </w:style>
+  <w:style w:type="character" w:styleId="Hyperlink">
+    <w:name w:val="Hyperlink"/>
+    <w:basedOn w:val="DefaultParagraphFont"/>
+    <w:uiPriority w:val="99"/>
+    <w:unhideWhenUsed/>
+    <w:rsid w:val="006C3613"/>
+    <w:rPr>
+      <w:color w:val="0563C1" w:themeColor="hyperlink"/>
+      <w:u w:val="single"/>
+    </w:rPr>
+  </w:style>
+  <w:style w:type="character" w:styleId="UnresolvedMention">
+    <w:name w:val="Unresolved Mention"/>
+    <w:basedOn w:val="DefaultParagraphFont"/>
+    <w:uiPriority w:val="99"/>
+    <w:semiHidden/>
+    <w:unhideWhenUsed/>
+    <w:rsid w:val="006C3613"/>
+    <w:rPr>
+      <w:color w:val="605E5C"/>
+      <w:shd w:val="clear" w:color="auto" w:fill="E1DFDD"/>
+    </w:rPr>
+  </w:style>
 </w:styles>
 </file>
 

</xml_diff>